<commit_message>
Quickstart Chapter-Module 5 upto this is completed
</commit_message>
<xml_diff>
--- a/1.quickstart/2.typescript-intro/Quickstart - 2 - Intro to TypeScript.docx
+++ b/1.quickstart/2.typescript-intro/Quickstart - 2 - Intro to TypeScript.docx
@@ -434,7 +434,38 @@
         <w:tab/>
         <w:t xml:space="preserve">To understand why is it called </w:t>
       </w:r>
+      <w:proofErr w:type="spellStart"/>
+      <w:r>
+        <w:rPr>
+          <w:i/>
+        </w:rPr>
+        <w:t>transpilation</w:t>
+      </w:r>
+      <w:proofErr w:type="spellEnd"/>
+      <w:r>
+        <w:t xml:space="preserve"> and not </w:t>
+      </w:r>
+      <w:r>
+        <w:rPr>
+          <w:i/>
+        </w:rPr>
+        <w:t>compilation</w:t>
+      </w:r>
       <w:hyperlink r:id="rId6">
+        <w:r>
+          <w:rPr>
+            <w:color w:val="428BCA"/>
+          </w:rPr>
+          <w:t>/</w:t>
+        </w:r>
+      </w:hyperlink>
+      <w:r>
+        <w:t xml:space="preserve"> in more detail see</w:t>
+      </w:r>
+      <w:r>
+        <w:t xml:space="preserve"> </w:t>
+      </w:r>
+      <w:hyperlink r:id="rId7">
         <w:r>
           <w:rPr>
             <w:color w:val="428BCA"/>
@@ -442,32 +473,6 @@
           <w:t>https://www.stevefenton.co.uk/2012/11/compiling-vs-transpiling</w:t>
         </w:r>
       </w:hyperlink>
-      <w:r>
-        <w:rPr>
-          <w:i/>
-        </w:rPr>
-        <w:t>transpilation</w:t>
-      </w:r>
-      <w:r>
-        <w:t xml:space="preserve"> and not </w:t>
-      </w:r>
-      <w:r>
-        <w:rPr>
-          <w:i/>
-        </w:rPr>
-        <w:t>compilation</w:t>
-      </w:r>
-      <w:hyperlink r:id="rId7">
-        <w:r>
-          <w:rPr>
-            <w:color w:val="428BCA"/>
-          </w:rPr>
-          <w:t>/</w:t>
-        </w:r>
-      </w:hyperlink>
-      <w:r>
-        <w:t xml:space="preserve"> in more detail see</w:t>
-      </w:r>
     </w:p>
     <w:p>
       <w:pPr>
@@ -584,7 +589,24 @@
       </w:r>
       <w:proofErr w:type="spellEnd"/>
       <w:r>
-        <w:t xml:space="preserve"> our TypeScript into ES5. Later </w:t>
+        <w:t xml:space="preserve"> our TypeScript into ES5. </w:t>
+      </w:r>
+    </w:p>
+    <w:p>
+      <w:pPr>
+        <w:spacing w:after="0" w:line="445" w:lineRule="auto"/>
+        <w:ind w:left="-5"/>
+      </w:pPr>
+    </w:p>
+    <w:p>
+      <w:pPr>
+        <w:spacing w:after="0" w:line="445" w:lineRule="auto"/>
+        <w:ind w:left="-5"/>
+      </w:pPr>
+      <w:bookmarkStart w:id="0" w:name="_GoBack"/>
+      <w:bookmarkEnd w:id="0"/>
+      <w:r>
+        <w:t xml:space="preserve">Later </w:t>
       </w:r>
       <w:proofErr w:type="gramStart"/>
       <w:r>
@@ -652,7 +674,6 @@
         <w:t xml:space="preserve">If we look at the </w:t>
       </w:r>
       <w:proofErr w:type="spellStart"/>
-      <w:proofErr w:type="gramStart"/>
       <w:r>
         <w:rPr>
           <w:color w:val="B12146"/>
@@ -660,17 +681,24 @@
         <w:t>tsconfig.json</w:t>
       </w:r>
       <w:proofErr w:type="spellEnd"/>
+      <w:r>
+        <w:t xml:space="preserve"> file in our demo </w:t>
+      </w:r>
+      <w:proofErr w:type="spellStart"/>
+      <w:r>
+        <w:t>plunker</w:t>
+      </w:r>
+      <w:proofErr w:type="spellEnd"/>
+      <w:r>
+        <w:t xml:space="preserve"> we can see there are a few </w:t>
+      </w:r>
+      <w:proofErr w:type="gramStart"/>
+      <w:r>
+        <w:t>settings</w:t>
+      </w:r>
       <w:proofErr w:type="gramEnd"/>
       <w:r>
-        <w:t xml:space="preserve"> file in our demo </w:t>
-      </w:r>
-      <w:proofErr w:type="spellStart"/>
-      <w:r>
-        <w:t>plunker</w:t>
-      </w:r>
-      <w:proofErr w:type="spellEnd"/>
-      <w:r>
-        <w:t xml:space="preserve"> we can see there are a few settings we are using to convert TypeScript into JavaScript.</w:t>
+        <w:t xml:space="preserve"> we are using to convert TypeScript into JavaScript.</w:t>
       </w:r>
     </w:p>
     <w:p>
@@ -679,7 +707,6 @@
         <w:ind w:left="0" w:firstLine="0"/>
         <w:jc w:val="left"/>
       </w:pPr>
-      <w:bookmarkStart w:id="0" w:name="_GoBack"/>
       <w:r>
         <w:rPr>
           <w:noProof/>
@@ -1937,13 +1964,7 @@
                                 <w:rPr>
                                   <w:w w:val="115"/>
                                 </w:rPr>
-                                <w:t xml:space="preserve">   </w:t>
-                              </w:r>
-                              <w:r>
-                                <w:rPr>
-                                  <w:w w:val="115"/>
-                                </w:rPr>
-                                <w:t xml:space="preserve">We are telling the TypeScript </w:t>
+                                <w:t xml:space="preserve">   We are telling the TypeScript </w:t>
                               </w:r>
                               <w:proofErr w:type="spellStart"/>
                               <w:r>
@@ -2810,13 +2831,7 @@
                           <w:rPr>
                             <w:w w:val="115"/>
                           </w:rPr>
-                          <w:t xml:space="preserve">   </w:t>
-                        </w:r>
-                        <w:r>
-                          <w:rPr>
-                            <w:w w:val="115"/>
-                          </w:rPr>
-                          <w:t xml:space="preserve">We are telling the TypeScript </w:t>
+                          <w:t xml:space="preserve">   We are telling the TypeScript </w:t>
                         </w:r>
                         <w:proofErr w:type="spellStart"/>
                         <w:r>
@@ -2842,7 +2857,6 @@
           </mc:Fallback>
         </mc:AlternateContent>
       </w:r>
-      <w:bookmarkEnd w:id="0"/>
     </w:p>
     <w:p>
       <w:pPr>

</xml_diff>

<commit_message>
Added new tutorials with some test solutions
</commit_message>
<xml_diff>
--- a/1.quickstart/2.typescript-intro/Quickstart - 2 - Intro to TypeScript.docx
+++ b/1.quickstart/2.typescript-intro/Quickstart - 2 - Intro to TypeScript.docx
@@ -138,15 +138,7 @@
         <w:ind w:left="-5"/>
       </w:pPr>
       <w:r>
-        <w:t xml:space="preserve">TypeScript is the ES6 version of JavaScript plus a few other TypeScript only features which Angular needs </w:t>
-      </w:r>
-      <w:proofErr w:type="gramStart"/>
-      <w:r>
-        <w:t>in order to</w:t>
-      </w:r>
-      <w:proofErr w:type="gramEnd"/>
-      <w:r>
-        <w:t xml:space="preserve"> work.</w:t>
+        <w:t>TypeScript is the ES6 version of JavaScript plus a few other TypeScript only features which Angular needs in order to work.</w:t>
       </w:r>
     </w:p>
     <w:p>
@@ -473,6 +465,12 @@
           <w:t>https://www.stevefenton.co.uk/2012/11/compiling-vs-transpiling</w:t>
         </w:r>
       </w:hyperlink>
+      <w:r>
+        <w:rPr>
+          <w:color w:val="428BCA"/>
+        </w:rPr>
+        <w:t xml:space="preserve">  (MORE INFO AT THE END OF THIS DOC.)</w:t>
+      </w:r>
     </w:p>
     <w:p>
       <w:pPr>
@@ -603,8 +601,6 @@
         <w:spacing w:after="0" w:line="445" w:lineRule="auto"/>
         <w:ind w:left="-5"/>
       </w:pPr>
-      <w:bookmarkStart w:id="0" w:name="_GoBack"/>
-      <w:bookmarkEnd w:id="0"/>
       <w:r>
         <w:t xml:space="preserve">Later </w:t>
       </w:r>
@@ -2924,6 +2920,268 @@
       <w:proofErr w:type="spellEnd"/>
       <w:r>
         <w:t xml:space="preserve"> TypeScript into ES5 JavaScript.</w:t>
+      </w:r>
+    </w:p>
+    <w:p/>
+    <w:p/>
+    <w:p/>
+    <w:p>
+      <w:r>
+        <w:lastRenderedPageBreak/>
+        <w:t>MORE INFO</w:t>
+      </w:r>
+    </w:p>
+    <w:p>
+      <w:r>
+        <w:fldChar w:fldCharType="begin"/>
+      </w:r>
+      <w:r>
+        <w:instrText xml:space="preserve"> HYPERLINK "https://www.stevefenton.co.uk/2012/11/compiling-vs-transpiling/" \h </w:instrText>
+      </w:r>
+      <w:r>
+        <w:fldChar w:fldCharType="separate"/>
+      </w:r>
+      <w:r>
+        <w:rPr>
+          <w:color w:val="428BCA"/>
+        </w:rPr>
+        <w:t>https://www.stevefenton.co.uk/2012/11/compiling-vs-transpiling</w:t>
+      </w:r>
+      <w:r>
+        <w:rPr>
+          <w:color w:val="428BCA"/>
+        </w:rPr>
+        <w:fldChar w:fldCharType="end"/>
+      </w:r>
+      <w:bookmarkStart w:id="0" w:name="_GoBack"/>
+      <w:bookmarkEnd w:id="0"/>
+    </w:p>
+    <w:p>
+      <w:pPr>
+        <w:shd w:val="clear" w:color="auto" w:fill="FFFFFF"/>
+        <w:spacing w:after="0" w:line="240" w:lineRule="auto"/>
+        <w:ind w:left="0" w:firstLine="0"/>
+        <w:jc w:val="left"/>
+        <w:rPr>
+          <w:rFonts w:ascii="Arial" w:eastAsia="Times New Roman" w:hAnsi="Arial" w:cs="Arial"/>
+          <w:b/>
+          <w:bCs/>
+          <w:color w:val="47425D"/>
+          <w:sz w:val="24"/>
+          <w:szCs w:val="24"/>
+          <w:lang w:val="en-IN" w:eastAsia="en-IN"/>
+        </w:rPr>
+      </w:pPr>
+      <w:r>
+        <w:rPr>
+          <w:rFonts w:ascii="Arial" w:eastAsia="Times New Roman" w:hAnsi="Arial" w:cs="Arial"/>
+          <w:b/>
+          <w:bCs/>
+          <w:color w:val="47425D"/>
+          <w:sz w:val="24"/>
+          <w:szCs w:val="24"/>
+          <w:lang w:val="en-IN" w:eastAsia="en-IN"/>
+        </w:rPr>
+        <w:t>Compiling</w:t>
+      </w:r>
+    </w:p>
+    <w:p>
+      <w:pPr>
+        <w:shd w:val="clear" w:color="auto" w:fill="FFFFFF"/>
+        <w:spacing w:after="0" w:line="240" w:lineRule="auto"/>
+        <w:ind w:left="720" w:firstLine="0"/>
+        <w:jc w:val="left"/>
+        <w:rPr>
+          <w:rFonts w:ascii="Arial" w:eastAsia="Times New Roman" w:hAnsi="Arial" w:cs="Arial"/>
+          <w:color w:val="47425D"/>
+          <w:sz w:val="24"/>
+          <w:szCs w:val="24"/>
+          <w:lang w:val="en-IN" w:eastAsia="en-IN"/>
+        </w:rPr>
+      </w:pPr>
+      <w:r>
+        <w:rPr>
+          <w:rFonts w:ascii="Arial" w:eastAsia="Times New Roman" w:hAnsi="Arial" w:cs="Arial"/>
+          <w:color w:val="47425D"/>
+          <w:sz w:val="24"/>
+          <w:szCs w:val="24"/>
+          <w:lang w:val="en-IN" w:eastAsia="en-IN"/>
+        </w:rPr>
+        <w:t xml:space="preserve">is the general term for taking source code written in one language and transforming into </w:t>
+      </w:r>
+      <w:proofErr w:type="gramStart"/>
+      <w:r>
+        <w:rPr>
+          <w:rFonts w:ascii="Arial" w:eastAsia="Times New Roman" w:hAnsi="Arial" w:cs="Arial"/>
+          <w:color w:val="47425D"/>
+          <w:sz w:val="24"/>
+          <w:szCs w:val="24"/>
+          <w:lang w:val="en-IN" w:eastAsia="en-IN"/>
+        </w:rPr>
+        <w:t>another</w:t>
+      </w:r>
+      <w:proofErr w:type="gramEnd"/>
+    </w:p>
+    <w:p>
+      <w:pPr>
+        <w:shd w:val="clear" w:color="auto" w:fill="FFFFFF"/>
+        <w:spacing w:after="0" w:line="240" w:lineRule="auto"/>
+        <w:ind w:left="0" w:firstLine="0"/>
+        <w:jc w:val="left"/>
+        <w:rPr>
+          <w:rFonts w:ascii="Arial" w:eastAsia="Times New Roman" w:hAnsi="Arial" w:cs="Arial"/>
+          <w:b/>
+          <w:bCs/>
+          <w:color w:val="47425D"/>
+          <w:sz w:val="24"/>
+          <w:szCs w:val="24"/>
+          <w:lang w:val="en-IN" w:eastAsia="en-IN"/>
+        </w:rPr>
+      </w:pPr>
+      <w:proofErr w:type="spellStart"/>
+      <w:r>
+        <w:rPr>
+          <w:rFonts w:ascii="Arial" w:eastAsia="Times New Roman" w:hAnsi="Arial" w:cs="Arial"/>
+          <w:b/>
+          <w:bCs/>
+          <w:color w:val="47425D"/>
+          <w:sz w:val="24"/>
+          <w:szCs w:val="24"/>
+          <w:lang w:val="en-IN" w:eastAsia="en-IN"/>
+        </w:rPr>
+        <w:t>Transpiling</w:t>
+      </w:r>
+      <w:proofErr w:type="spellEnd"/>
+    </w:p>
+    <w:p>
+      <w:pPr>
+        <w:shd w:val="clear" w:color="auto" w:fill="FFFFFF"/>
+        <w:spacing w:after="0" w:line="240" w:lineRule="auto"/>
+        <w:ind w:left="720" w:firstLine="0"/>
+        <w:jc w:val="left"/>
+        <w:rPr>
+          <w:rFonts w:ascii="Arial" w:eastAsia="Times New Roman" w:hAnsi="Arial" w:cs="Arial"/>
+          <w:color w:val="47425D"/>
+          <w:sz w:val="24"/>
+          <w:szCs w:val="24"/>
+          <w:lang w:val="en-IN" w:eastAsia="en-IN"/>
+        </w:rPr>
+      </w:pPr>
+      <w:r>
+        <w:rPr>
+          <w:rFonts w:ascii="Arial" w:eastAsia="Times New Roman" w:hAnsi="Arial" w:cs="Arial"/>
+          <w:color w:val="47425D"/>
+          <w:sz w:val="24"/>
+          <w:szCs w:val="24"/>
+          <w:lang w:val="en-IN" w:eastAsia="en-IN"/>
+        </w:rPr>
+        <w:t xml:space="preserve">is a specific term for taking source code written in one language and transforming into another language that has a similar level of </w:t>
+      </w:r>
+      <w:proofErr w:type="gramStart"/>
+      <w:r>
+        <w:rPr>
+          <w:rFonts w:ascii="Arial" w:eastAsia="Times New Roman" w:hAnsi="Arial" w:cs="Arial"/>
+          <w:color w:val="47425D"/>
+          <w:sz w:val="24"/>
+          <w:szCs w:val="24"/>
+          <w:lang w:val="en-IN" w:eastAsia="en-IN"/>
+        </w:rPr>
+        <w:t>abstraction</w:t>
+      </w:r>
+      <w:proofErr w:type="gramEnd"/>
+    </w:p>
+    <w:p>
+      <w:pPr>
+        <w:shd w:val="clear" w:color="auto" w:fill="FFFFFF"/>
+        <w:spacing w:after="300" w:line="240" w:lineRule="auto"/>
+        <w:ind w:left="0" w:firstLine="0"/>
+        <w:jc w:val="left"/>
+        <w:rPr>
+          <w:rFonts w:ascii="Arial" w:eastAsia="Times New Roman" w:hAnsi="Arial" w:cs="Arial"/>
+          <w:color w:val="47425D"/>
+          <w:sz w:val="24"/>
+          <w:szCs w:val="24"/>
+          <w:lang w:val="en-IN" w:eastAsia="en-IN"/>
+        </w:rPr>
+      </w:pPr>
+      <w:r>
+        <w:rPr>
+          <w:rFonts w:ascii="Arial" w:eastAsia="Times New Roman" w:hAnsi="Arial" w:cs="Arial"/>
+          <w:color w:val="47425D"/>
+          <w:sz w:val="24"/>
+          <w:szCs w:val="24"/>
+          <w:lang w:val="en-IN" w:eastAsia="en-IN"/>
+        </w:rPr>
+        <w:t xml:space="preserve">So (simplistically) when you compile C#, your method bodies are transformed by the compiler into IL. This cannot be called </w:t>
+      </w:r>
+      <w:proofErr w:type="spellStart"/>
+      <w:r>
+        <w:rPr>
+          <w:rFonts w:ascii="Arial" w:eastAsia="Times New Roman" w:hAnsi="Arial" w:cs="Arial"/>
+          <w:color w:val="47425D"/>
+          <w:sz w:val="24"/>
+          <w:szCs w:val="24"/>
+          <w:lang w:val="en-IN" w:eastAsia="en-IN"/>
+        </w:rPr>
+        <w:t>transpiling</w:t>
+      </w:r>
+      <w:proofErr w:type="spellEnd"/>
+      <w:r>
+        <w:rPr>
+          <w:rFonts w:ascii="Arial" w:eastAsia="Times New Roman" w:hAnsi="Arial" w:cs="Arial"/>
+          <w:color w:val="47425D"/>
+          <w:sz w:val="24"/>
+          <w:szCs w:val="24"/>
+          <w:lang w:val="en-IN" w:eastAsia="en-IN"/>
+        </w:rPr>
+        <w:t xml:space="preserve"> because the two languages are very different levels of abstraction.</w:t>
+      </w:r>
+    </w:p>
+    <w:p>
+      <w:pPr>
+        <w:shd w:val="clear" w:color="auto" w:fill="FFFFFF"/>
+        <w:spacing w:after="300" w:line="240" w:lineRule="auto"/>
+        <w:ind w:left="0" w:firstLine="0"/>
+        <w:jc w:val="left"/>
+        <w:rPr>
+          <w:rFonts w:ascii="Arial" w:eastAsia="Times New Roman" w:hAnsi="Arial" w:cs="Arial"/>
+          <w:color w:val="47425D"/>
+          <w:sz w:val="24"/>
+          <w:szCs w:val="24"/>
+          <w:lang w:val="en-IN" w:eastAsia="en-IN"/>
+        </w:rPr>
+      </w:pPr>
+      <w:r>
+        <w:rPr>
+          <w:rFonts w:ascii="Arial" w:eastAsia="Times New Roman" w:hAnsi="Arial" w:cs="Arial"/>
+          <w:color w:val="47425D"/>
+          <w:sz w:val="24"/>
+          <w:szCs w:val="24"/>
+          <w:lang w:val="en-IN" w:eastAsia="en-IN"/>
+        </w:rPr>
+        <w:t xml:space="preserve">When you compile TypeScript, it is transformed by the compiler into JavaScript. These are very similar levels of abstraction, so you could call this </w:t>
+      </w:r>
+      <w:proofErr w:type="spellStart"/>
+      <w:r>
+        <w:rPr>
+          <w:rFonts w:ascii="Arial" w:eastAsia="Times New Roman" w:hAnsi="Arial" w:cs="Arial"/>
+          <w:color w:val="47425D"/>
+          <w:sz w:val="24"/>
+          <w:szCs w:val="24"/>
+          <w:lang w:val="en-IN" w:eastAsia="en-IN"/>
+        </w:rPr>
+        <w:t>transpiling</w:t>
+      </w:r>
+      <w:proofErr w:type="spellEnd"/>
+      <w:r>
+        <w:rPr>
+          <w:rFonts w:ascii="Arial" w:eastAsia="Times New Roman" w:hAnsi="Arial" w:cs="Arial"/>
+          <w:color w:val="47425D"/>
+          <w:sz w:val="24"/>
+          <w:szCs w:val="24"/>
+          <w:lang w:val="en-IN" w:eastAsia="en-IN"/>
+        </w:rPr>
+        <w:t>.</w:t>
       </w:r>
     </w:p>
     <w:p/>
@@ -4703,6 +4961,57 @@
       <w:sz w:val="44"/>
     </w:rPr>
   </w:style>
+  <w:style w:type="paragraph" w:styleId="BalloonText">
+    <w:name w:val="Balloon Text"/>
+    <w:basedOn w:val="Normal"/>
+    <w:link w:val="BalloonTextChar"/>
+    <w:uiPriority w:val="99"/>
+    <w:semiHidden/>
+    <w:unhideWhenUsed/>
+    <w:rsid w:val="002C2C7A"/>
+    <w:pPr>
+      <w:spacing w:after="0" w:line="240" w:lineRule="auto"/>
+    </w:pPr>
+    <w:rPr>
+      <w:rFonts w:ascii="Segoe UI" w:hAnsi="Segoe UI" w:cs="Segoe UI"/>
+      <w:sz w:val="18"/>
+      <w:szCs w:val="18"/>
+    </w:rPr>
+  </w:style>
+  <w:style w:type="character" w:customStyle="1" w:styleId="BalloonTextChar">
+    <w:name w:val="Balloon Text Char"/>
+    <w:basedOn w:val="DefaultParagraphFont"/>
+    <w:link w:val="BalloonText"/>
+    <w:uiPriority w:val="99"/>
+    <w:semiHidden/>
+    <w:rsid w:val="002C2C7A"/>
+    <w:rPr>
+      <w:rFonts w:ascii="Segoe UI" w:eastAsia="Calibri" w:hAnsi="Segoe UI" w:cs="Segoe UI"/>
+      <w:color w:val="333333"/>
+      <w:sz w:val="18"/>
+      <w:szCs w:val="18"/>
+    </w:rPr>
+  </w:style>
+  <w:style w:type="paragraph" w:styleId="NormalWeb">
+    <w:name w:val="Normal (Web)"/>
+    <w:basedOn w:val="Normal"/>
+    <w:uiPriority w:val="99"/>
+    <w:semiHidden/>
+    <w:unhideWhenUsed/>
+    <w:rsid w:val="0043003B"/>
+    <w:pPr>
+      <w:spacing w:before="100" w:beforeAutospacing="1" w:after="100" w:afterAutospacing="1" w:line="240" w:lineRule="auto"/>
+      <w:ind w:left="0" w:firstLine="0"/>
+      <w:jc w:val="left"/>
+    </w:pPr>
+    <w:rPr>
+      <w:rFonts w:ascii="Times New Roman" w:eastAsia="Times New Roman" w:hAnsi="Times New Roman" w:cs="Times New Roman"/>
+      <w:color w:val="auto"/>
+      <w:sz w:val="24"/>
+      <w:szCs w:val="24"/>
+      <w:lang w:val="en-IN" w:eastAsia="en-IN"/>
+    </w:rPr>
+  </w:style>
 </w:styles>
 </file>
 

</xml_diff>